<commit_message>
[Atualização] art. 07 Declaração do Problema
</commit_message>
<xml_diff>
--- a/Documentation/07. Declaração do Problema.docx
+++ b/Documentation/07. Declaração do Problema.docx
@@ -1,240 +1,376 @@
 
 <file path=word/document.xml><?xml version="1.0" encoding="utf-8"?>
-<w:document xmlns:mc="http://schemas.openxmlformats.org/markup-compatibility/2006" xmlns:o="urn:schemas-microsoft-com:office:office" xmlns:r="http://schemas.openxmlformats.org/officeDocument/2006/relationships" xmlns:m="http://schemas.openxmlformats.org/officeDocument/2006/math" xmlns:v="urn:schemas-microsoft-com:vml" xmlns:wp="http://schemas.openxmlformats.org/drawingml/2006/wordprocessingDrawing" xmlns:w10="urn:schemas-microsoft-com:office:word" xmlns:w="http://schemas.openxmlformats.org/wordprocessingml/2006/main" xmlns:wne="http://schemas.microsoft.com/office/word/2006/wordml" xmlns:sl="http://schemas.openxmlformats.org/schemaLibrary/2006/main" xmlns:a="http://schemas.openxmlformats.org/drawingml/2006/main" xmlns:pic="http://schemas.openxmlformats.org/drawingml/2006/picture" xmlns:c="http://schemas.openxmlformats.org/drawingml/2006/chart" xmlns:lc="http://schemas.openxmlformats.org/drawingml/2006/lockedCanvas" xmlns:dgm="http://schemas.openxmlformats.org/drawingml/2006/diagram" xmlns:wps="http://schemas.microsoft.com/office/word/2010/wordprocessingShape" xmlns:wpg="http://schemas.microsoft.com/office/word/2010/wordprocessingGroup" xmlns:w14="http://schemas.microsoft.com/office/word/2010/wordml" xmlns:w15="http://schemas.microsoft.com/office/word/2012/wordml">
+<w:document xmlns:wpc="http://schemas.microsoft.com/office/word/2010/wordprocessingCanvas" xmlns:cx="http://schemas.microsoft.com/office/drawing/2014/chartex" xmlns:cx1="http://schemas.microsoft.com/office/drawing/2015/9/8/chartex" xmlns:cx2="http://schemas.microsoft.com/office/drawing/2015/10/21/chartex" xmlns:cx3="http://schemas.microsoft.com/office/drawing/2016/5/9/chartex" xmlns:cx4="http://schemas.microsoft.com/office/drawing/2016/5/10/chartex" xmlns:cx5="http://schemas.microsoft.com/office/drawing/2016/5/11/chartex" xmlns:cx6="http://schemas.microsoft.com/office/drawing/2016/5/12/chartex" xmlns:cx7="http://schemas.microsoft.com/office/drawing/2016/5/13/chartex" xmlns:cx8="http://schemas.microsoft.com/office/drawing/2016/5/14/chartex" xmlns:mc="http://schemas.openxmlformats.org/markup-compatibility/2006" xmlns:aink="http://schemas.microsoft.com/office/drawing/2016/ink" xmlns:am3d="http://schemas.microsoft.com/office/drawing/2017/model3d" xmlns:o="urn:schemas-microsoft-com:office:office" xmlns:r="http://schemas.openxmlformats.org/officeDocument/2006/relationships" xmlns:m="http://schemas.openxmlformats.org/officeDocument/2006/math" xmlns:v="urn:schemas-microsoft-com:vml" xmlns:wp14="http://schemas.microsoft.com/office/word/2010/wordprocessingDrawing" xmlns:wp="http://schemas.openxmlformats.org/drawingml/2006/wordprocessingDrawing" xmlns:w10="urn:schemas-microsoft-com:office:word" xmlns:w="http://schemas.openxmlformats.org/wordprocessingml/2006/main" xmlns:w14="http://schemas.microsoft.com/office/word/2010/wordml" xmlns:w15="http://schemas.microsoft.com/office/word/2012/wordml" xmlns:w16cex="http://schemas.microsoft.com/office/word/2018/wordml/cex" xmlns:w16cid="http://schemas.microsoft.com/office/word/2016/wordml/cid" xmlns:w16="http://schemas.microsoft.com/office/word/2018/wordml" xmlns:w16sdtdh="http://schemas.microsoft.com/office/word/2020/wordml/sdtdatahash" xmlns:w16se="http://schemas.microsoft.com/office/word/2015/wordml/symex" xmlns:wpg="http://schemas.microsoft.com/office/word/2010/wordprocessingGroup" xmlns:wpi="http://schemas.microsoft.com/office/word/2010/wordprocessingInk" xmlns:wne="http://schemas.microsoft.com/office/word/2006/wordml" xmlns:wps="http://schemas.microsoft.com/office/word/2010/wordprocessingShape" mc:Ignorable="w14 w15 w16se w16cid w16 w16cex w16sdtdh wp14">
   <w:background w:color="FFFFFF"/>
   <w:body>
     <w:p>
       <w:pPr>
-        <w:pStyle w:val="Title"/>
-        <w:rPr/>
-      </w:pPr>
-      <w:bookmarkStart w:colFirst="0" w:colLast="0" w:name="_81e444s2jpyq" w:id="0"/>
+        <w:pStyle w:val="Ttulo"/>
+      </w:pPr>
+      <w:bookmarkStart w:id="0" w:name="_htklu03vixnz" w:colFirst="0" w:colLast="0"/>
       <w:bookmarkEnd w:id="0"/>
       <w:r>
-        <w:rPr>
-          <w:rtl w:val="0"/>
-        </w:rPr>
+        <w:t>Declaração do Problema</w:t>
+      </w:r>
+    </w:p>
+    <w:p/>
+    <w:p>
+      <w:r>
+        <w:rPr>
+          <w:b/>
+        </w:rPr>
+        <w:t>O problema</w:t>
+      </w:r>
+      <w:r>
+        <w:rPr>
+          <w:bCs/>
+        </w:rPr>
+        <w:t xml:space="preserve"> </w:t>
+      </w:r>
+      <w:r>
+        <w:rPr>
+          <w:bCs/>
+        </w:rPr>
+        <w:t>é</w:t>
+      </w:r>
+      <w:r>
+        <w:rPr>
+          <w:b/>
+        </w:rPr>
+        <w:t xml:space="preserve"> </w:t>
+      </w:r>
+      <w:r>
+        <w:t>a</w:t>
+      </w:r>
+      <w:r>
+        <w:t xml:space="preserve"> dificuldade </w:t>
+      </w:r>
+      <w:r>
+        <w:t>no processamento dos pedidos</w:t>
+      </w:r>
+      <w:r>
+        <w:t xml:space="preserve"> </w:t>
+      </w:r>
+      <w:r>
+        <w:rPr>
+          <w:b/>
+        </w:rPr>
+        <w:t>afeta</w:t>
+      </w:r>
+      <w:r>
+        <w:rPr>
+          <w:b/>
+        </w:rPr>
+        <w:t xml:space="preserve"> </w:t>
+      </w:r>
+      <w:r>
+        <w:rPr>
+          <w:bCs/>
+        </w:rPr>
+        <w:t>P</w:t>
+      </w:r>
+      <w:r>
+        <w:rPr>
+          <w:bCs/>
+        </w:rPr>
+        <w:t>roprietári</w:t>
+      </w:r>
+      <w:r>
+        <w:rPr>
+          <w:bCs/>
+        </w:rPr>
+        <w:t>a da empresa</w:t>
+      </w:r>
+      <w:r>
+        <w:rPr>
+          <w:bCs/>
+        </w:rPr>
+        <w:t xml:space="preserve"> e Cliente</w:t>
+      </w:r>
+      <w:r>
+        <w:rPr>
+          <w:b/>
+        </w:rPr>
+        <w:t xml:space="preserve">, </w:t>
+      </w:r>
+      <w:r>
+        <w:rPr>
+          <w:b/>
+        </w:rPr>
+        <w:t>devido</w:t>
+      </w:r>
+      <w:r>
+        <w:rPr>
+          <w:b/>
+        </w:rPr>
+        <w:t xml:space="preserve"> </w:t>
+      </w:r>
+      <w:r>
+        <w:rPr>
+          <w:bCs/>
+        </w:rPr>
+        <w:t>aos atrasos no atendimento</w:t>
+      </w:r>
+      <w:r>
+        <w:rPr>
+          <w:b/>
+        </w:rPr>
+        <w:t xml:space="preserve">, </w:t>
+      </w:r>
+      <w:r>
+        <w:rPr>
+          <w:bCs/>
+        </w:rPr>
+        <w:t>erro</w:t>
+      </w:r>
+      <w:r>
+        <w:rPr>
+          <w:bCs/>
+        </w:rPr>
+        <w:t xml:space="preserve">s no </w:t>
+      </w:r>
+      <w:r>
+        <w:rPr>
+          <w:bCs/>
+        </w:rPr>
+        <w:t xml:space="preserve">estoque ocasionando uma diminuição </w:t>
+      </w:r>
+      <w:r>
+        <w:rPr>
+          <w:bCs/>
+        </w:rPr>
+        <w:t>n</w:t>
+      </w:r>
+      <w:r>
+        <w:rPr>
+          <w:bCs/>
+        </w:rPr>
+        <w:t>a receit</w:t>
+      </w:r>
+      <w:r>
+        <w:rPr>
+          <w:bCs/>
+        </w:rPr>
+        <w:t>a</w:t>
+      </w:r>
+      <w:r>
+        <w:rPr>
+          <w:bCs/>
+        </w:rPr>
+        <w:t xml:space="preserve">. </w:t>
+      </w:r>
+    </w:p>
+    <w:p/>
+    <w:p>
+      <w:pPr>
+        <w:rPr>
+          <w:b/>
+        </w:rPr>
+      </w:pPr>
+      <w:r>
+        <w:rPr>
+          <w:b/>
+        </w:rPr>
+        <w:t xml:space="preserve">Os </w:t>
+      </w:r>
+      <w:r>
+        <w:rPr>
+          <w:b/>
+        </w:rPr>
+        <w:t>benefícios:</w:t>
       </w:r>
     </w:p>
     <w:p>
       <w:pPr>
-        <w:pStyle w:val="Title"/>
-        <w:rPr/>
-      </w:pPr>
-      <w:bookmarkStart w:colFirst="0" w:colLast="0" w:name="_iy39xx24l9dl" w:id="1"/>
-      <w:bookmarkEnd w:id="1"/>
-      <w:r>
-        <w:rPr>
-          <w:rtl w:val="0"/>
-        </w:rPr>
-      </w:r>
+        <w:rPr>
+          <w:b/>
+        </w:rPr>
+      </w:pPr>
     </w:p>
     <w:p>
       <w:pPr>
-        <w:pStyle w:val="Title"/>
-        <w:rPr/>
-      </w:pPr>
-      <w:bookmarkStart w:colFirst="0" w:colLast="0" w:name="_htklu03vixnz" w:id="2"/>
-      <w:bookmarkEnd w:id="2"/>
-      <w:r>
-        <w:rPr>
-          <w:rtl w:val="0"/>
-        </w:rPr>
-        <w:t xml:space="preserve">Declaração do Problema</w:t>
+        <w:rPr>
+          <w:rFonts w:ascii="Roboto" w:hAnsi="Roboto"/>
+          <w:color w:val="202124"/>
+          <w:sz w:val="20"/>
+          <w:szCs w:val="20"/>
+          <w:shd w:val="clear" w:color="auto" w:fill="FFFFFF"/>
+        </w:rPr>
+      </w:pPr>
+      <w:r>
+        <w:rPr>
+          <w:rFonts w:ascii="Roboto" w:hAnsi="Roboto"/>
+          <w:color w:val="202124"/>
+          <w:sz w:val="20"/>
+          <w:szCs w:val="20"/>
+          <w:shd w:val="clear" w:color="auto" w:fill="FFFFFF"/>
+        </w:rPr>
+        <w:t xml:space="preserve">Atendimento </w:t>
+      </w:r>
+      <w:r>
+        <w:rPr>
+          <w:rFonts w:ascii="Roboto" w:hAnsi="Roboto"/>
+          <w:color w:val="202124"/>
+          <w:sz w:val="20"/>
+          <w:szCs w:val="20"/>
+          <w:shd w:val="clear" w:color="auto" w:fill="FFFFFF"/>
+        </w:rPr>
+        <w:t>aos</w:t>
+      </w:r>
+      <w:r>
+        <w:rPr>
+          <w:rFonts w:ascii="Roboto" w:hAnsi="Roboto"/>
+          <w:color w:val="202124"/>
+          <w:sz w:val="20"/>
+          <w:szCs w:val="20"/>
+          <w:shd w:val="clear" w:color="auto" w:fill="FFFFFF"/>
+        </w:rPr>
+        <w:t xml:space="preserve"> pedidos </w:t>
+      </w:r>
+      <w:r>
+        <w:rPr>
+          <w:rFonts w:ascii="Roboto" w:hAnsi="Roboto"/>
+          <w:color w:val="202124"/>
+          <w:sz w:val="20"/>
+          <w:szCs w:val="20"/>
+          <w:shd w:val="clear" w:color="auto" w:fill="FFFFFF"/>
+        </w:rPr>
+        <w:t xml:space="preserve">com </w:t>
+      </w:r>
+      <w:r>
+        <w:rPr>
+          <w:rFonts w:ascii="Roboto" w:hAnsi="Roboto"/>
+          <w:color w:val="202124"/>
+          <w:sz w:val="20"/>
+          <w:szCs w:val="20"/>
+          <w:shd w:val="clear" w:color="auto" w:fill="FFFFFF"/>
+        </w:rPr>
+        <w:t>eficiência</w:t>
       </w:r>
     </w:p>
     <w:p>
-      <w:pPr>
-        <w:rPr/>
-      </w:pPr>
-      <w:r>
-        <w:rPr>
-          <w:b w:val="1"/>
-          <w:rtl w:val="0"/>
-        </w:rPr>
-        <w:t xml:space="preserve">O problema </w:t>
-      </w:r>
-      <w:r>
-        <w:rPr>
-          <w:rtl w:val="0"/>
-        </w:rPr>
-        <w:t xml:space="preserve">da dificuldade de fazer a gestão de atividades contínuas </w:t>
-      </w:r>
-      <w:r>
-        <w:rPr>
-          <w:b w:val="1"/>
-          <w:rtl w:val="0"/>
-        </w:rPr>
-        <w:t xml:space="preserve">afeta </w:t>
-      </w:r>
-      <w:r>
-        <w:rPr>
-          <w:rtl w:val="0"/>
-        </w:rPr>
-        <w:t xml:space="preserve">professores, alunos e mantenedores da Faculdade Impacta de Tecnologia </w:t>
-      </w:r>
-      <w:r>
-        <w:rPr>
-          <w:b w:val="1"/>
-          <w:rtl w:val="0"/>
-        </w:rPr>
-        <w:t xml:space="preserve">devido </w:t>
-      </w:r>
-      <w:r>
-        <w:rPr>
-          <w:rtl w:val="0"/>
-        </w:rPr>
-        <w:t xml:space="preserve">reclamação de alunos, a falta de transparência para acompanhar as suas avaliações e perda de credibilidade em sua excelência na qualidade de ensino.</w:t>
+      <w:r>
+        <w:rPr>
+          <w:rFonts w:ascii="Roboto" w:hAnsi="Roboto"/>
+          <w:color w:val="202124"/>
+          <w:sz w:val="20"/>
+          <w:szCs w:val="20"/>
+          <w:shd w:val="clear" w:color="auto" w:fill="FFFFFF"/>
+        </w:rPr>
+        <w:t>Aumento da lucratividade</w:t>
       </w:r>
     </w:p>
     <w:p>
       <w:pPr>
-        <w:rPr/>
-      </w:pPr>
-      <w:r>
-        <w:rPr>
-          <w:rtl w:val="0"/>
-        </w:rPr>
+        <w:rPr>
+          <w:rFonts w:ascii="Roboto" w:hAnsi="Roboto"/>
+          <w:color w:val="202124"/>
+          <w:sz w:val="20"/>
+          <w:szCs w:val="20"/>
+          <w:shd w:val="clear" w:color="auto" w:fill="FFFFFF"/>
+        </w:rPr>
+      </w:pPr>
+      <w:r>
+        <w:rPr>
+          <w:rFonts w:ascii="Roboto" w:hAnsi="Roboto"/>
+          <w:color w:val="202124"/>
+          <w:sz w:val="20"/>
+          <w:szCs w:val="20"/>
+          <w:shd w:val="clear" w:color="auto" w:fill="FFFFFF"/>
+        </w:rPr>
+        <w:t>Melhor organização do estoque</w:t>
       </w:r>
     </w:p>
     <w:p>
       <w:pPr>
-        <w:rPr/>
-      </w:pPr>
-      <w:r>
-        <w:rPr>
-          <w:b w:val="1"/>
-          <w:rtl w:val="0"/>
-        </w:rPr>
-        <w:t xml:space="preserve">Os benefícios </w:t>
-      </w:r>
-      <w:r>
-        <w:rPr>
-          <w:rtl w:val="0"/>
-        </w:rPr>
-        <w:t xml:space="preserve">deste novo Sistema LMS, LMS-Advance, são:</w:t>
+        <w:rPr>
+          <w:rFonts w:ascii="Roboto" w:hAnsi="Roboto"/>
+          <w:color w:val="202124"/>
+          <w:sz w:val="20"/>
+          <w:szCs w:val="20"/>
+          <w:shd w:val="clear" w:color="auto" w:fill="FFFFFF"/>
+        </w:rPr>
+      </w:pPr>
+      <w:r>
+        <w:rPr>
+          <w:rFonts w:ascii="Roboto" w:hAnsi="Roboto"/>
+          <w:color w:val="202124"/>
+          <w:sz w:val="20"/>
+          <w:szCs w:val="20"/>
+          <w:shd w:val="clear" w:color="auto" w:fill="FFFFFF"/>
+        </w:rPr>
+        <w:t>Atenu</w:t>
+      </w:r>
+      <w:r>
+        <w:rPr>
+          <w:rFonts w:ascii="Roboto" w:hAnsi="Roboto"/>
+          <w:color w:val="202124"/>
+          <w:sz w:val="20"/>
+          <w:szCs w:val="20"/>
+          <w:shd w:val="clear" w:color="auto" w:fill="FFFFFF"/>
+        </w:rPr>
+        <w:t xml:space="preserve">ando </w:t>
+      </w:r>
+      <w:r>
+        <w:rPr>
+          <w:rFonts w:ascii="Roboto" w:hAnsi="Roboto"/>
+          <w:color w:val="202124"/>
+          <w:sz w:val="20"/>
+          <w:szCs w:val="20"/>
+          <w:shd w:val="clear" w:color="auto" w:fill="FFFFFF"/>
+        </w:rPr>
+        <w:t>perda</w:t>
+      </w:r>
+      <w:r>
+        <w:rPr>
+          <w:rFonts w:ascii="Roboto" w:hAnsi="Roboto"/>
+          <w:color w:val="202124"/>
+          <w:sz w:val="20"/>
+          <w:szCs w:val="20"/>
+          <w:shd w:val="clear" w:color="auto" w:fill="FFFFFF"/>
+        </w:rPr>
+        <w:t xml:space="preserve"> cliente</w:t>
       </w:r>
     </w:p>
     <w:p>
       <w:pPr>
-        <w:numPr>
-          <w:ilvl w:val="0"/>
-          <w:numId w:val="1"/>
-        </w:numPr>
-        <w:ind w:left="720" w:hanging="360"/>
-        <w:rPr>
-          <w:u w:val="none"/>
-        </w:rPr>
-      </w:pPr>
-      <w:r>
-        <w:rPr>
-          <w:rtl w:val="0"/>
-        </w:rPr>
-        <w:t xml:space="preserve">Viabilizar a implantação do novo Sistema de Avaliação que incorpora as avaliações contínuas em todas as disciplinas de todos os cursos de graduação e pós-graduação da Faculdade Impacta Tecnologia.</w:t>
+        <w:rPr>
+          <w:rFonts w:ascii="Roboto" w:hAnsi="Roboto"/>
+          <w:color w:val="202124"/>
+          <w:sz w:val="20"/>
+          <w:szCs w:val="20"/>
+          <w:shd w:val="clear" w:color="auto" w:fill="FFFFFF"/>
+        </w:rPr>
+      </w:pPr>
+      <w:r>
+        <w:rPr>
+          <w:rFonts w:ascii="Roboto" w:hAnsi="Roboto"/>
+          <w:color w:val="202124"/>
+          <w:sz w:val="20"/>
+          <w:szCs w:val="20"/>
+          <w:shd w:val="clear" w:color="auto" w:fill="FFFFFF"/>
+        </w:rPr>
+        <w:t>Diminuição dos erros nos pedidos</w:t>
       </w:r>
     </w:p>
-    <w:p>
-      <w:pPr>
-        <w:numPr>
-          <w:ilvl w:val="0"/>
-          <w:numId w:val="1"/>
-        </w:numPr>
-        <w:ind w:left="720" w:hanging="360"/>
-        <w:rPr>
-          <w:u w:val="none"/>
-        </w:rPr>
-      </w:pPr>
-      <w:r>
-        <w:rPr>
-          <w:rtl w:val="0"/>
-        </w:rPr>
-        <w:t xml:space="preserve">Elevação do grau de satisfação do aluno com a sua própria aprendizagem.</w:t>
-      </w:r>
-    </w:p>
-    <w:p>
-      <w:pPr>
-        <w:numPr>
-          <w:ilvl w:val="0"/>
-          <w:numId w:val="1"/>
-        </w:numPr>
-        <w:ind w:left="720" w:hanging="360"/>
-        <w:rPr>
-          <w:u w:val="none"/>
-        </w:rPr>
-      </w:pPr>
-      <w:r>
-        <w:rPr>
-          <w:rtl w:val="0"/>
-        </w:rPr>
-        <w:t xml:space="preserve">Redução do número de trancamentos e cancelamentos de matrículas.</w:t>
-      </w:r>
-    </w:p>
-    <w:p>
-      <w:pPr>
-        <w:numPr>
-          <w:ilvl w:val="0"/>
-          <w:numId w:val="1"/>
-        </w:numPr>
-        <w:ind w:left="720" w:hanging="360"/>
-        <w:rPr>
-          <w:u w:val="none"/>
-        </w:rPr>
-      </w:pPr>
-      <w:r>
-        <w:rPr>
-          <w:rtl w:val="0"/>
-        </w:rPr>
-        <w:t xml:space="preserve">Elevação do protagonismo estudantil.</w:t>
-      </w:r>
-    </w:p>
-    <w:p>
-      <w:pPr>
-        <w:numPr>
-          <w:ilvl w:val="0"/>
-          <w:numId w:val="1"/>
-        </w:numPr>
-        <w:ind w:left="720" w:hanging="360"/>
-        <w:rPr>
-          <w:u w:val="none"/>
-        </w:rPr>
-      </w:pPr>
-      <w:r>
-        <w:rPr>
-          <w:rtl w:val="0"/>
-        </w:rPr>
-        <w:t xml:space="preserve">Facilidade para o professor criar, acompanhar e avaliar atividades contínuas.</w:t>
-      </w:r>
-    </w:p>
-    <w:p>
-      <w:pPr>
-        <w:numPr>
-          <w:ilvl w:val="0"/>
-          <w:numId w:val="1"/>
-        </w:numPr>
-        <w:ind w:left="720" w:hanging="360"/>
-        <w:rPr>
-          <w:u w:val="none"/>
-        </w:rPr>
-      </w:pPr>
-      <w:r>
-        <w:rPr>
-          <w:rtl w:val="0"/>
-        </w:rPr>
-        <w:t xml:space="preserve">Melhorar a transparência das avaliações pelos alunos.</w:t>
-      </w:r>
-    </w:p>
+    <w:p/>
     <w:sectPr>
-      <w:pgSz w:h="16838" w:w="11906" w:orient="portrait"/>
-      <w:pgMar w:bottom="850.3937007874016" w:top="850.3937007874016" w:left="850.3937007874016" w:right="1440.0000000000002" w:header="0" w:footer="720"/>
+      <w:pgSz w:w="11906" w:h="16838"/>
+      <w:pgMar w:top="1417" w:right="1701" w:bottom="1417" w:left="1701" w:header="0" w:footer="720" w:gutter="0"/>
       <w:pgNumType w:start="1"/>
+      <w:cols w:space="720"/>
+      <w:docGrid w:linePitch="299"/>
     </w:sectPr>
   </w:body>
 </w:document>
 </file>
 
 <file path=word/numbering.xml><?xml version="1.0" encoding="utf-8"?>
-<w:numbering xmlns:mc="http://schemas.openxmlformats.org/markup-compatibility/2006" xmlns:o="urn:schemas-microsoft-com:office:office" xmlns:r="http://schemas.openxmlformats.org/officeDocument/2006/relationships" xmlns:m="http://schemas.openxmlformats.org/officeDocument/2006/math" xmlns:v="urn:schemas-microsoft-com:vml" xmlns:wp="http://schemas.openxmlformats.org/drawingml/2006/wordprocessingDrawing" xmlns:w10="urn:schemas-microsoft-com:office:word" xmlns:w="http://schemas.openxmlformats.org/wordprocessingml/2006/main" xmlns:wne="http://schemas.microsoft.com/office/word/2006/wordml" xmlns:sl="http://schemas.openxmlformats.org/schemaLibrary/2006/main" xmlns:a="http://schemas.openxmlformats.org/drawingml/2006/main" xmlns:pic="http://schemas.openxmlformats.org/drawingml/2006/picture" xmlns:c="http://schemas.openxmlformats.org/drawingml/2006/chart" xmlns:lc="http://schemas.openxmlformats.org/drawingml/2006/lockedCanvas" xmlns:dgm="http://schemas.openxmlformats.org/drawingml/2006/diagram" xmlns:wps="http://schemas.microsoft.com/office/word/2010/wordprocessingShape" xmlns:wpg="http://schemas.microsoft.com/office/word/2010/wordprocessingGroup" xmlns:w14="http://schemas.microsoft.com/office/word/2010/wordml" xmlns:w15="http://schemas.microsoft.com/office/word/2012/wordml">
-  <w:abstractNum w:abstractNumId="1">
+<w:numbering xmlns:wpc="http://schemas.microsoft.com/office/word/2010/wordprocessingCanvas" xmlns:cx="http://schemas.microsoft.com/office/drawing/2014/chartex" xmlns:cx1="http://schemas.microsoft.com/office/drawing/2015/9/8/chartex" xmlns:cx2="http://schemas.microsoft.com/office/drawing/2015/10/21/chartex" xmlns:cx3="http://schemas.microsoft.com/office/drawing/2016/5/9/chartex" xmlns:cx4="http://schemas.microsoft.com/office/drawing/2016/5/10/chartex" xmlns:cx5="http://schemas.microsoft.com/office/drawing/2016/5/11/chartex" xmlns:cx6="http://schemas.microsoft.com/office/drawing/2016/5/12/chartex" xmlns:cx7="http://schemas.microsoft.com/office/drawing/2016/5/13/chartex" xmlns:cx8="http://schemas.microsoft.com/office/drawing/2016/5/14/chartex" xmlns:mc="http://schemas.openxmlformats.org/markup-compatibility/2006" xmlns:aink="http://schemas.microsoft.com/office/drawing/2016/ink" xmlns:am3d="http://schemas.microsoft.com/office/drawing/2017/model3d" xmlns:o="urn:schemas-microsoft-com:office:office" xmlns:r="http://schemas.openxmlformats.org/officeDocument/2006/relationships" xmlns:m="http://schemas.openxmlformats.org/officeDocument/2006/math" xmlns:v="urn:schemas-microsoft-com:vml" xmlns:wp14="http://schemas.microsoft.com/office/word/2010/wordprocessingDrawing" xmlns:wp="http://schemas.openxmlformats.org/drawingml/2006/wordprocessingDrawing" xmlns:w10="urn:schemas-microsoft-com:office:word" xmlns:w="http://schemas.openxmlformats.org/wordprocessingml/2006/main" xmlns:w14="http://schemas.microsoft.com/office/word/2010/wordml" xmlns:w15="http://schemas.microsoft.com/office/word/2012/wordml" xmlns:w16cex="http://schemas.microsoft.com/office/word/2018/wordml/cex" xmlns:w16cid="http://schemas.microsoft.com/office/word/2016/wordml/cid" xmlns:w16="http://schemas.microsoft.com/office/word/2018/wordml" xmlns:w16sdtdh="http://schemas.microsoft.com/office/word/2020/wordml/sdtdatahash" xmlns:w16se="http://schemas.microsoft.com/office/word/2015/wordml/symex" xmlns:wpg="http://schemas.microsoft.com/office/word/2010/wordprocessingGroup" xmlns:wpi="http://schemas.microsoft.com/office/word/2010/wordprocessingInk" xmlns:wne="http://schemas.microsoft.com/office/word/2006/wordml" xmlns:wps="http://schemas.microsoft.com/office/word/2010/wordprocessingShape" mc:Ignorable="w14 w15 w16se w16cid w16 w16cex w16sdtdh wp14">
+  <w:abstractNum w:abstractNumId="0" w15:restartNumberingAfterBreak="0">
+    <w:nsid w:val="13F41AF5"/>
+    <w:multiLevelType w:val="multilevel"/>
+    <w:tmpl w:val="A10483E6"/>
     <w:lvl w:ilvl="0">
       <w:start w:val="1"/>
       <w:numFmt w:val="bullet"/>
@@ -345,20 +481,20 @@
     </w:lvl>
   </w:abstractNum>
   <w:num w:numId="1">
-    <w:abstractNumId w:val="1"/>
+    <w:abstractNumId w:val="0"/>
   </w:num>
 </w:numbering>
 </file>
 
 <file path=word/styles.xml><?xml version="1.0" encoding="utf-8"?>
-<w:styles xmlns:mc="http://schemas.openxmlformats.org/markup-compatibility/2006" xmlns:o="urn:schemas-microsoft-com:office:office" xmlns:r="http://schemas.openxmlformats.org/officeDocument/2006/relationships" xmlns:m="http://schemas.openxmlformats.org/officeDocument/2006/math" xmlns:v="urn:schemas-microsoft-com:vml" xmlns:wp="http://schemas.openxmlformats.org/drawingml/2006/wordprocessingDrawing" xmlns:w10="urn:schemas-microsoft-com:office:word" xmlns:w="http://schemas.openxmlformats.org/wordprocessingml/2006/main" xmlns:wne="http://schemas.microsoft.com/office/word/2006/wordml" xmlns:sl="http://schemas.openxmlformats.org/schemaLibrary/2006/main" xmlns:a="http://schemas.openxmlformats.org/drawingml/2006/main" xmlns:pic="http://schemas.openxmlformats.org/drawingml/2006/picture" xmlns:c="http://schemas.openxmlformats.org/drawingml/2006/chart" xmlns:lc="http://schemas.openxmlformats.org/drawingml/2006/lockedCanvas" xmlns:dgm="http://schemas.openxmlformats.org/drawingml/2006/diagram" xmlns:wps="http://schemas.microsoft.com/office/word/2010/wordprocessingShape" xmlns:wpg="http://schemas.microsoft.com/office/word/2010/wordprocessingGroup" xmlns:w14="http://schemas.microsoft.com/office/word/2010/wordml" xmlns:w15="http://schemas.microsoft.com/office/word/2012/wordml">
+<w:styles xmlns:mc="http://schemas.openxmlformats.org/markup-compatibility/2006" xmlns:r="http://schemas.openxmlformats.org/officeDocument/2006/relationships" xmlns:w="http://schemas.openxmlformats.org/wordprocessingml/2006/main" xmlns:w14="http://schemas.microsoft.com/office/word/2010/wordml" xmlns:w15="http://schemas.microsoft.com/office/word/2012/wordml" xmlns:w16cex="http://schemas.microsoft.com/office/word/2018/wordml/cex" xmlns:w16cid="http://schemas.microsoft.com/office/word/2016/wordml/cid" xmlns:w16="http://schemas.microsoft.com/office/word/2018/wordml" xmlns:w16sdtdh="http://schemas.microsoft.com/office/word/2020/wordml/sdtdatahash" xmlns:w16se="http://schemas.microsoft.com/office/word/2015/wordml/symex" mc:Ignorable="w14 w15 w16se w16cid w16 w16cex w16sdtdh">
   <w:docDefaults>
     <w:rPrDefault>
       <w:rPr>
-        <w:rFonts w:ascii="Arial" w:cs="Arial" w:eastAsia="Arial" w:hAnsi="Arial"/>
+        <w:rFonts w:ascii="Arial" w:eastAsia="Arial" w:hAnsi="Arial" w:cs="Arial"/>
         <w:sz w:val="22"/>
         <w:szCs w:val="22"/>
-        <w:lang w:val="pt_BR"/>
+        <w:lang w:val="pt-BR" w:eastAsia="pt-BR" w:bidi="ar-SA"/>
       </w:rPr>
     </w:rPrDefault>
     <w:pPrDefault>
@@ -367,65 +503,457 @@
       </w:pPr>
     </w:pPrDefault>
   </w:docDefaults>
-  <w:style w:type="paragraph" w:styleId="Normal" w:default="1">
-    <w:name w:val="normal"/>
+  <w:latentStyles w:defLockedState="0" w:defUIPriority="99" w:defSemiHidden="0" w:defUnhideWhenUsed="0" w:defQFormat="0" w:count="376">
+    <w:lsdException w:name="Normal" w:uiPriority="0" w:qFormat="1"/>
+    <w:lsdException w:name="heading 1" w:uiPriority="9" w:qFormat="1"/>
+    <w:lsdException w:name="heading 2" w:semiHidden="1" w:uiPriority="9" w:unhideWhenUsed="1" w:qFormat="1"/>
+    <w:lsdException w:name="heading 3" w:semiHidden="1" w:uiPriority="9" w:unhideWhenUsed="1" w:qFormat="1"/>
+    <w:lsdException w:name="heading 4" w:semiHidden="1" w:uiPriority="9" w:unhideWhenUsed="1" w:qFormat="1"/>
+    <w:lsdException w:name="heading 5" w:semiHidden="1" w:uiPriority="9" w:unhideWhenUsed="1" w:qFormat="1"/>
+    <w:lsdException w:name="heading 6" w:semiHidden="1" w:uiPriority="9" w:unhideWhenUsed="1" w:qFormat="1"/>
+    <w:lsdException w:name="heading 7" w:semiHidden="1" w:uiPriority="9" w:unhideWhenUsed="1" w:qFormat="1"/>
+    <w:lsdException w:name="heading 8" w:semiHidden="1" w:uiPriority="9" w:unhideWhenUsed="1" w:qFormat="1"/>
+    <w:lsdException w:name="heading 9" w:semiHidden="1" w:uiPriority="9" w:unhideWhenUsed="1" w:qFormat="1"/>
+    <w:lsdException w:name="index 1" w:semiHidden="1" w:unhideWhenUsed="1"/>
+    <w:lsdException w:name="index 2" w:semiHidden="1" w:unhideWhenUsed="1"/>
+    <w:lsdException w:name="index 3" w:semiHidden="1" w:unhideWhenUsed="1"/>
+    <w:lsdException w:name="index 4" w:semiHidden="1" w:unhideWhenUsed="1"/>
+    <w:lsdException w:name="index 5" w:semiHidden="1" w:unhideWhenUsed="1"/>
+    <w:lsdException w:name="index 6" w:semiHidden="1" w:unhideWhenUsed="1"/>
+    <w:lsdException w:name="index 7" w:semiHidden="1" w:unhideWhenUsed="1"/>
+    <w:lsdException w:name="index 8" w:semiHidden="1" w:unhideWhenUsed="1"/>
+    <w:lsdException w:name="index 9" w:semiHidden="1" w:unhideWhenUsed="1"/>
+    <w:lsdException w:name="toc 1" w:semiHidden="1" w:uiPriority="39" w:unhideWhenUsed="1"/>
+    <w:lsdException w:name="toc 2" w:semiHidden="1" w:uiPriority="39" w:unhideWhenUsed="1"/>
+    <w:lsdException w:name="toc 3" w:semiHidden="1" w:uiPriority="39" w:unhideWhenUsed="1"/>
+    <w:lsdException w:name="toc 4" w:semiHidden="1" w:uiPriority="39" w:unhideWhenUsed="1"/>
+    <w:lsdException w:name="toc 5" w:semiHidden="1" w:uiPriority="39" w:unhideWhenUsed="1"/>
+    <w:lsdException w:name="toc 6" w:semiHidden="1" w:uiPriority="39" w:unhideWhenUsed="1"/>
+    <w:lsdException w:name="toc 7" w:semiHidden="1" w:uiPriority="39" w:unhideWhenUsed="1"/>
+    <w:lsdException w:name="toc 8" w:semiHidden="1" w:uiPriority="39" w:unhideWhenUsed="1"/>
+    <w:lsdException w:name="toc 9" w:semiHidden="1" w:uiPriority="39" w:unhideWhenUsed="1"/>
+    <w:lsdException w:name="Normal Indent" w:semiHidden="1" w:unhideWhenUsed="1"/>
+    <w:lsdException w:name="footnote text" w:semiHidden="1" w:unhideWhenUsed="1"/>
+    <w:lsdException w:name="annotation text" w:semiHidden="1" w:unhideWhenUsed="1"/>
+    <w:lsdException w:name="header" w:semiHidden="1" w:unhideWhenUsed="1"/>
+    <w:lsdException w:name="footer" w:semiHidden="1" w:unhideWhenUsed="1"/>
+    <w:lsdException w:name="index heading" w:semiHidden="1" w:unhideWhenUsed="1"/>
+    <w:lsdException w:name="caption" w:semiHidden="1" w:uiPriority="35" w:unhideWhenUsed="1" w:qFormat="1"/>
+    <w:lsdException w:name="table of figures" w:semiHidden="1" w:unhideWhenUsed="1"/>
+    <w:lsdException w:name="envelope address" w:semiHidden="1" w:unhideWhenUsed="1"/>
+    <w:lsdException w:name="envelope return" w:semiHidden="1" w:unhideWhenUsed="1"/>
+    <w:lsdException w:name="footnote reference" w:semiHidden="1" w:unhideWhenUsed="1"/>
+    <w:lsdException w:name="annotation reference" w:semiHidden="1" w:unhideWhenUsed="1"/>
+    <w:lsdException w:name="line number" w:semiHidden="1" w:unhideWhenUsed="1"/>
+    <w:lsdException w:name="page number" w:semiHidden="1" w:unhideWhenUsed="1"/>
+    <w:lsdException w:name="endnote reference" w:semiHidden="1" w:unhideWhenUsed="1"/>
+    <w:lsdException w:name="endnote text" w:semiHidden="1" w:unhideWhenUsed="1"/>
+    <w:lsdException w:name="table of authorities" w:semiHidden="1" w:unhideWhenUsed="1"/>
+    <w:lsdException w:name="macro" w:semiHidden="1" w:unhideWhenUsed="1"/>
+    <w:lsdException w:name="toa heading" w:semiHidden="1" w:unhideWhenUsed="1"/>
+    <w:lsdException w:name="List" w:semiHidden="1" w:unhideWhenUsed="1"/>
+    <w:lsdException w:name="List Bullet" w:semiHidden="1" w:unhideWhenUsed="1"/>
+    <w:lsdException w:name="List Number" w:semiHidden="1" w:unhideWhenUsed="1"/>
+    <w:lsdException w:name="List 2" w:semiHidden="1" w:unhideWhenUsed="1"/>
+    <w:lsdException w:name="List 3" w:semiHidden="1" w:unhideWhenUsed="1"/>
+    <w:lsdException w:name="List 4" w:semiHidden="1" w:unhideWhenUsed="1"/>
+    <w:lsdException w:name="List 5" w:semiHidden="1" w:unhideWhenUsed="1"/>
+    <w:lsdException w:name="List Bullet 2" w:semiHidden="1" w:unhideWhenUsed="1"/>
+    <w:lsdException w:name="List Bullet 3" w:semiHidden="1" w:unhideWhenUsed="1"/>
+    <w:lsdException w:name="List Bullet 4" w:semiHidden="1" w:unhideWhenUsed="1"/>
+    <w:lsdException w:name="List Bullet 5" w:semiHidden="1" w:unhideWhenUsed="1"/>
+    <w:lsdException w:name="List Number 2" w:semiHidden="1" w:unhideWhenUsed="1"/>
+    <w:lsdException w:name="List Number 3" w:semiHidden="1" w:unhideWhenUsed="1"/>
+    <w:lsdException w:name="List Number 4" w:semiHidden="1" w:unhideWhenUsed="1"/>
+    <w:lsdException w:name="List Number 5" w:semiHidden="1" w:unhideWhenUsed="1"/>
+    <w:lsdException w:name="Title" w:uiPriority="10" w:qFormat="1"/>
+    <w:lsdException w:name="Closing" w:semiHidden="1" w:unhideWhenUsed="1"/>
+    <w:lsdException w:name="Signature" w:semiHidden="1" w:unhideWhenUsed="1"/>
+    <w:lsdException w:name="Default Paragraph Font" w:semiHidden="1" w:uiPriority="1" w:unhideWhenUsed="1"/>
+    <w:lsdException w:name="Body Text" w:semiHidden="1" w:unhideWhenUsed="1"/>
+    <w:lsdException w:name="Body Text Indent" w:semiHidden="1" w:unhideWhenUsed="1"/>
+    <w:lsdException w:name="List Continue" w:semiHidden="1" w:unhideWhenUsed="1"/>
+    <w:lsdException w:name="List Continue 2" w:semiHidden="1" w:unhideWhenUsed="1"/>
+    <w:lsdException w:name="List Continue 3" w:semiHidden="1" w:unhideWhenUsed="1"/>
+    <w:lsdException w:name="List Continue 4" w:semiHidden="1" w:unhideWhenUsed="1"/>
+    <w:lsdException w:name="List Continue 5" w:semiHidden="1" w:unhideWhenUsed="1"/>
+    <w:lsdException w:name="Message Header" w:semiHidden="1" w:unhideWhenUsed="1"/>
+    <w:lsdException w:name="Subtitle" w:uiPriority="11" w:qFormat="1"/>
+    <w:lsdException w:name="Salutation" w:semiHidden="1" w:unhideWhenUsed="1"/>
+    <w:lsdException w:name="Date" w:semiHidden="1" w:unhideWhenUsed="1"/>
+    <w:lsdException w:name="Body Text First Indent" w:semiHidden="1" w:unhideWhenUsed="1"/>
+    <w:lsdException w:name="Body Text First Indent 2" w:semiHidden="1" w:unhideWhenUsed="1"/>
+    <w:lsdException w:name="Note Heading" w:semiHidden="1" w:unhideWhenUsed="1"/>
+    <w:lsdException w:name="Body Text 2" w:semiHidden="1" w:unhideWhenUsed="1"/>
+    <w:lsdException w:name="Body Text 3" w:semiHidden="1" w:unhideWhenUsed="1"/>
+    <w:lsdException w:name="Body Text Indent 2" w:semiHidden="1" w:unhideWhenUsed="1"/>
+    <w:lsdException w:name="Body Text Indent 3" w:semiHidden="1" w:unhideWhenUsed="1"/>
+    <w:lsdException w:name="Block Text" w:semiHidden="1" w:unhideWhenUsed="1"/>
+    <w:lsdException w:name="Hyperlink" w:semiHidden="1" w:unhideWhenUsed="1"/>
+    <w:lsdException w:name="FollowedHyperlink" w:semiHidden="1" w:unhideWhenUsed="1"/>
+    <w:lsdException w:name="Strong" w:uiPriority="22" w:qFormat="1"/>
+    <w:lsdException w:name="Emphasis" w:uiPriority="20" w:qFormat="1"/>
+    <w:lsdException w:name="Document Map" w:semiHidden="1" w:unhideWhenUsed="1"/>
+    <w:lsdException w:name="Plain Text" w:semiHidden="1" w:unhideWhenUsed="1"/>
+    <w:lsdException w:name="E-mail Signature" w:semiHidden="1" w:unhideWhenUsed="1"/>
+    <w:lsdException w:name="HTML Top of Form" w:semiHidden="1" w:unhideWhenUsed="1"/>
+    <w:lsdException w:name="HTML Bottom of Form" w:semiHidden="1" w:unhideWhenUsed="1"/>
+    <w:lsdException w:name="Normal (Web)" w:semiHidden="1" w:unhideWhenUsed="1"/>
+    <w:lsdException w:name="HTML Acronym" w:semiHidden="1" w:unhideWhenUsed="1"/>
+    <w:lsdException w:name="HTML Address" w:semiHidden="1" w:unhideWhenUsed="1"/>
+    <w:lsdException w:name="HTML Cite" w:semiHidden="1" w:unhideWhenUsed="1"/>
+    <w:lsdException w:name="HTML Code" w:semiHidden="1" w:unhideWhenUsed="1"/>
+    <w:lsdException w:name="HTML Definition" w:semiHidden="1" w:unhideWhenUsed="1"/>
+    <w:lsdException w:name="HTML Keyboard" w:semiHidden="1" w:unhideWhenUsed="1"/>
+    <w:lsdException w:name="HTML Preformatted" w:semiHidden="1" w:unhideWhenUsed="1"/>
+    <w:lsdException w:name="HTML Sample" w:semiHidden="1" w:unhideWhenUsed="1"/>
+    <w:lsdException w:name="HTML Typewriter" w:semiHidden="1" w:unhideWhenUsed="1"/>
+    <w:lsdException w:name="HTML Variable" w:semiHidden="1" w:unhideWhenUsed="1"/>
+    <w:lsdException w:name="Normal Table" w:semiHidden="1" w:unhideWhenUsed="1"/>
+    <w:lsdException w:name="annotation subject" w:semiHidden="1" w:unhideWhenUsed="1"/>
+    <w:lsdException w:name="No List" w:semiHidden="1" w:unhideWhenUsed="1"/>
+    <w:lsdException w:name="Outline List 1" w:semiHidden="1" w:unhideWhenUsed="1"/>
+    <w:lsdException w:name="Outline List 2" w:semiHidden="1" w:unhideWhenUsed="1"/>
+    <w:lsdException w:name="Outline List 3" w:semiHidden="1" w:unhideWhenUsed="1"/>
+    <w:lsdException w:name="Table Simple 1" w:semiHidden="1" w:unhideWhenUsed="1"/>
+    <w:lsdException w:name="Table Simple 2" w:semiHidden="1" w:unhideWhenUsed="1"/>
+    <w:lsdException w:name="Table Simple 3" w:semiHidden="1" w:unhideWhenUsed="1"/>
+    <w:lsdException w:name="Table Classic 1" w:semiHidden="1" w:unhideWhenUsed="1"/>
+    <w:lsdException w:name="Table Classic 2" w:semiHidden="1" w:unhideWhenUsed="1"/>
+    <w:lsdException w:name="Table Classic 3" w:semiHidden="1" w:unhideWhenUsed="1"/>
+    <w:lsdException w:name="Table Classic 4" w:semiHidden="1" w:unhideWhenUsed="1"/>
+    <w:lsdException w:name="Table Colorful 1" w:semiHidden="1" w:unhideWhenUsed="1"/>
+    <w:lsdException w:name="Table Colorful 2" w:semiHidden="1" w:unhideWhenUsed="1"/>
+    <w:lsdException w:name="Table Colorful 3" w:semiHidden="1" w:unhideWhenUsed="1"/>
+    <w:lsdException w:name="Table Columns 1" w:semiHidden="1" w:unhideWhenUsed="1"/>
+    <w:lsdException w:name="Table Columns 2" w:semiHidden="1" w:unhideWhenUsed="1"/>
+    <w:lsdException w:name="Table Columns 3" w:semiHidden="1" w:unhideWhenUsed="1"/>
+    <w:lsdException w:name="Table Columns 4" w:semiHidden="1" w:unhideWhenUsed="1"/>
+    <w:lsdException w:name="Table Columns 5" w:semiHidden="1" w:unhideWhenUsed="1"/>
+    <w:lsdException w:name="Table Grid 1" w:semiHidden="1" w:unhideWhenUsed="1"/>
+    <w:lsdException w:name="Table Grid 2" w:semiHidden="1" w:unhideWhenUsed="1"/>
+    <w:lsdException w:name="Table Grid 3" w:semiHidden="1" w:unhideWhenUsed="1"/>
+    <w:lsdException w:name="Table Grid 4" w:semiHidden="1" w:unhideWhenUsed="1"/>
+    <w:lsdException w:name="Table Grid 5" w:semiHidden="1" w:unhideWhenUsed="1"/>
+    <w:lsdException w:name="Table Grid 6" w:semiHidden="1" w:unhideWhenUsed="1"/>
+    <w:lsdException w:name="Table Grid 7" w:semiHidden="1" w:unhideWhenUsed="1"/>
+    <w:lsdException w:name="Table Grid 8" w:semiHidden="1" w:unhideWhenUsed="1"/>
+    <w:lsdException w:name="Table List 1" w:semiHidden="1" w:unhideWhenUsed="1"/>
+    <w:lsdException w:name="Table List 2" w:semiHidden="1" w:unhideWhenUsed="1"/>
+    <w:lsdException w:name="Table List 3" w:semiHidden="1" w:unhideWhenUsed="1"/>
+    <w:lsdException w:name="Table List 4" w:semiHidden="1" w:unhideWhenUsed="1"/>
+    <w:lsdException w:name="Table List 5" w:semiHidden="1" w:unhideWhenUsed="1"/>
+    <w:lsdException w:name="Table List 6" w:semiHidden="1" w:unhideWhenUsed="1"/>
+    <w:lsdException w:name="Table List 7" w:semiHidden="1" w:unhideWhenUsed="1"/>
+    <w:lsdException w:name="Table List 8" w:semiHidden="1" w:unhideWhenUsed="1"/>
+    <w:lsdException w:name="Table 3D effects 1" w:semiHidden="1" w:unhideWhenUsed="1"/>
+    <w:lsdException w:name="Table 3D effects 2" w:semiHidden="1" w:unhideWhenUsed="1"/>
+    <w:lsdException w:name="Table 3D effects 3" w:semiHidden="1" w:unhideWhenUsed="1"/>
+    <w:lsdException w:name="Table Contemporary" w:semiHidden="1" w:unhideWhenUsed="1"/>
+    <w:lsdException w:name="Table Elegant" w:semiHidden="1" w:unhideWhenUsed="1"/>
+    <w:lsdException w:name="Table Professional" w:semiHidden="1" w:unhideWhenUsed="1"/>
+    <w:lsdException w:name="Table Subtle 1" w:semiHidden="1" w:unhideWhenUsed="1"/>
+    <w:lsdException w:name="Table Subtle 2" w:semiHidden="1" w:unhideWhenUsed="1"/>
+    <w:lsdException w:name="Table Web 1" w:semiHidden="1" w:unhideWhenUsed="1"/>
+    <w:lsdException w:name="Table Web 2" w:semiHidden="1" w:unhideWhenUsed="1"/>
+    <w:lsdException w:name="Table Web 3" w:semiHidden="1" w:unhideWhenUsed="1"/>
+    <w:lsdException w:name="Balloon Text" w:semiHidden="1" w:unhideWhenUsed="1"/>
+    <w:lsdException w:name="Table Grid" w:uiPriority="39"/>
+    <w:lsdException w:name="Table Theme" w:semiHidden="1" w:unhideWhenUsed="1"/>
+    <w:lsdException w:name="Placeholder Text" w:semiHidden="1"/>
+    <w:lsdException w:name="No Spacing" w:uiPriority="1" w:qFormat="1"/>
+    <w:lsdException w:name="Light Shading" w:uiPriority="60"/>
+    <w:lsdException w:name="Light List" w:uiPriority="61"/>
+    <w:lsdException w:name="Light Grid" w:uiPriority="62"/>
+    <w:lsdException w:name="Medium Shading 1" w:uiPriority="63"/>
+    <w:lsdException w:name="Medium Shading 2" w:uiPriority="64"/>
+    <w:lsdException w:name="Medium List 1" w:uiPriority="65"/>
+    <w:lsdException w:name="Medium List 2" w:uiPriority="66"/>
+    <w:lsdException w:name="Medium Grid 1" w:uiPriority="67"/>
+    <w:lsdException w:name="Medium Grid 2" w:uiPriority="68"/>
+    <w:lsdException w:name="Medium Grid 3" w:uiPriority="69"/>
+    <w:lsdException w:name="Dark List" w:uiPriority="70"/>
+    <w:lsdException w:name="Colorful Shading" w:uiPriority="71"/>
+    <w:lsdException w:name="Colorful List" w:uiPriority="72"/>
+    <w:lsdException w:name="Colorful Grid" w:uiPriority="73"/>
+    <w:lsdException w:name="Light Shading Accent 1" w:uiPriority="60"/>
+    <w:lsdException w:name="Light List Accent 1" w:uiPriority="61"/>
+    <w:lsdException w:name="Light Grid Accent 1" w:uiPriority="62"/>
+    <w:lsdException w:name="Medium Shading 1 Accent 1" w:uiPriority="63"/>
+    <w:lsdException w:name="Medium Shading 2 Accent 1" w:uiPriority="64"/>
+    <w:lsdException w:name="Medium List 1 Accent 1" w:uiPriority="65"/>
+    <w:lsdException w:name="Revision" w:semiHidden="1"/>
+    <w:lsdException w:name="List Paragraph" w:uiPriority="34" w:qFormat="1"/>
+    <w:lsdException w:name="Quote" w:uiPriority="29" w:qFormat="1"/>
+    <w:lsdException w:name="Intense Quote" w:uiPriority="30" w:qFormat="1"/>
+    <w:lsdException w:name="Medium List 2 Accent 1" w:uiPriority="66"/>
+    <w:lsdException w:name="Medium Grid 1 Accent 1" w:uiPriority="67"/>
+    <w:lsdException w:name="Medium Grid 2 Accent 1" w:uiPriority="68"/>
+    <w:lsdException w:name="Medium Grid 3 Accent 1" w:uiPriority="69"/>
+    <w:lsdException w:name="Dark List Accent 1" w:uiPriority="70"/>
+    <w:lsdException w:name="Colorful Shading Accent 1" w:uiPriority="71"/>
+    <w:lsdException w:name="Colorful List Accent 1" w:uiPriority="72"/>
+    <w:lsdException w:name="Colorful Grid Accent 1" w:uiPriority="73"/>
+    <w:lsdException w:name="Light Shading Accent 2" w:uiPriority="60"/>
+    <w:lsdException w:name="Light List Accent 2" w:uiPriority="61"/>
+    <w:lsdException w:name="Light Grid Accent 2" w:uiPriority="62"/>
+    <w:lsdException w:name="Medium Shading 1 Accent 2" w:uiPriority="63"/>
+    <w:lsdException w:name="Medium Shading 2 Accent 2" w:uiPriority="64"/>
+    <w:lsdException w:name="Medium List 1 Accent 2" w:uiPriority="65"/>
+    <w:lsdException w:name="Medium List 2 Accent 2" w:uiPriority="66"/>
+    <w:lsdException w:name="Medium Grid 1 Accent 2" w:uiPriority="67"/>
+    <w:lsdException w:name="Medium Grid 2 Accent 2" w:uiPriority="68"/>
+    <w:lsdException w:name="Medium Grid 3 Accent 2" w:uiPriority="69"/>
+    <w:lsdException w:name="Dark List Accent 2" w:uiPriority="70"/>
+    <w:lsdException w:name="Colorful Shading Accent 2" w:uiPriority="71"/>
+    <w:lsdException w:name="Colorful List Accent 2" w:uiPriority="72"/>
+    <w:lsdException w:name="Colorful Grid Accent 2" w:uiPriority="73"/>
+    <w:lsdException w:name="Light Shading Accent 3" w:uiPriority="60"/>
+    <w:lsdException w:name="Light List Accent 3" w:uiPriority="61"/>
+    <w:lsdException w:name="Light Grid Accent 3" w:uiPriority="62"/>
+    <w:lsdException w:name="Medium Shading 1 Accent 3" w:uiPriority="63"/>
+    <w:lsdException w:name="Medium Shading 2 Accent 3" w:uiPriority="64"/>
+    <w:lsdException w:name="Medium List 1 Accent 3" w:uiPriority="65"/>
+    <w:lsdException w:name="Medium List 2 Accent 3" w:uiPriority="66"/>
+    <w:lsdException w:name="Medium Grid 1 Accent 3" w:uiPriority="67"/>
+    <w:lsdException w:name="Medium Grid 2 Accent 3" w:uiPriority="68"/>
+    <w:lsdException w:name="Medium Grid 3 Accent 3" w:uiPriority="69"/>
+    <w:lsdException w:name="Dark List Accent 3" w:uiPriority="70"/>
+    <w:lsdException w:name="Colorful Shading Accent 3" w:uiPriority="71"/>
+    <w:lsdException w:name="Colorful List Accent 3" w:uiPriority="72"/>
+    <w:lsdException w:name="Colorful Grid Accent 3" w:uiPriority="73"/>
+    <w:lsdException w:name="Light Shading Accent 4" w:uiPriority="60"/>
+    <w:lsdException w:name="Light List Accent 4" w:uiPriority="61"/>
+    <w:lsdException w:name="Light Grid Accent 4" w:uiPriority="62"/>
+    <w:lsdException w:name="Medium Shading 1 Accent 4" w:uiPriority="63"/>
+    <w:lsdException w:name="Medium Shading 2 Accent 4" w:uiPriority="64"/>
+    <w:lsdException w:name="Medium List 1 Accent 4" w:uiPriority="65"/>
+    <w:lsdException w:name="Medium List 2 Accent 4" w:uiPriority="66"/>
+    <w:lsdException w:name="Medium Grid 1 Accent 4" w:uiPriority="67"/>
+    <w:lsdException w:name="Medium Grid 2 Accent 4" w:uiPriority="68"/>
+    <w:lsdException w:name="Medium Grid 3 Accent 4" w:uiPriority="69"/>
+    <w:lsdException w:name="Dark List Accent 4" w:uiPriority="70"/>
+    <w:lsdException w:name="Colorful Shading Accent 4" w:uiPriority="71"/>
+    <w:lsdException w:name="Colorful List Accent 4" w:uiPriority="72"/>
+    <w:lsdException w:name="Colorful Grid Accent 4" w:uiPriority="73"/>
+    <w:lsdException w:name="Light Shading Accent 5" w:uiPriority="60"/>
+    <w:lsdException w:name="Light List Accent 5" w:uiPriority="61"/>
+    <w:lsdException w:name="Light Grid Accent 5" w:uiPriority="62"/>
+    <w:lsdException w:name="Medium Shading 1 Accent 5" w:uiPriority="63"/>
+    <w:lsdException w:name="Medium Shading 2 Accent 5" w:uiPriority="64"/>
+    <w:lsdException w:name="Medium List 1 Accent 5" w:uiPriority="65"/>
+    <w:lsdException w:name="Medium List 2 Accent 5" w:uiPriority="66"/>
+    <w:lsdException w:name="Medium Grid 1 Accent 5" w:uiPriority="67"/>
+    <w:lsdException w:name="Medium Grid 2 Accent 5" w:uiPriority="68"/>
+    <w:lsdException w:name="Medium Grid 3 Accent 5" w:uiPriority="69"/>
+    <w:lsdException w:name="Dark List Accent 5" w:uiPriority="70"/>
+    <w:lsdException w:name="Colorful Shading Accent 5" w:uiPriority="71"/>
+    <w:lsdException w:name="Colorful List Accent 5" w:uiPriority="72"/>
+    <w:lsdException w:name="Colorful Grid Accent 5" w:uiPriority="73"/>
+    <w:lsdException w:name="Light Shading Accent 6" w:uiPriority="60"/>
+    <w:lsdException w:name="Light List Accent 6" w:uiPriority="61"/>
+    <w:lsdException w:name="Light Grid Accent 6" w:uiPriority="62"/>
+    <w:lsdException w:name="Medium Shading 1 Accent 6" w:uiPriority="63"/>
+    <w:lsdException w:name="Medium Shading 2 Accent 6" w:uiPriority="64"/>
+    <w:lsdException w:name="Medium List 1 Accent 6" w:uiPriority="65"/>
+    <w:lsdException w:name="Medium List 2 Accent 6" w:uiPriority="66"/>
+    <w:lsdException w:name="Medium Grid 1 Accent 6" w:uiPriority="67"/>
+    <w:lsdException w:name="Medium Grid 2 Accent 6" w:uiPriority="68"/>
+    <w:lsdException w:name="Medium Grid 3 Accent 6" w:uiPriority="69"/>
+    <w:lsdException w:name="Dark List Accent 6" w:uiPriority="70"/>
+    <w:lsdException w:name="Colorful Shading Accent 6" w:uiPriority="71"/>
+    <w:lsdException w:name="Colorful List Accent 6" w:uiPriority="72"/>
+    <w:lsdException w:name="Colorful Grid Accent 6" w:uiPriority="73"/>
+    <w:lsdException w:name="Subtle Emphasis" w:uiPriority="19" w:qFormat="1"/>
+    <w:lsdException w:name="Intense Emphasis" w:uiPriority="21" w:qFormat="1"/>
+    <w:lsdException w:name="Subtle Reference" w:uiPriority="31" w:qFormat="1"/>
+    <w:lsdException w:name="Intense Reference" w:uiPriority="32" w:qFormat="1"/>
+    <w:lsdException w:name="Book Title" w:uiPriority="33" w:qFormat="1"/>
+    <w:lsdException w:name="Bibliography" w:semiHidden="1" w:uiPriority="37" w:unhideWhenUsed="1"/>
+    <w:lsdException w:name="TOC Heading" w:semiHidden="1" w:uiPriority="39" w:unhideWhenUsed="1" w:qFormat="1"/>
+    <w:lsdException w:name="Plain Table 1" w:uiPriority="41"/>
+    <w:lsdException w:name="Plain Table 2" w:uiPriority="42"/>
+    <w:lsdException w:name="Plain Table 3" w:uiPriority="43"/>
+    <w:lsdException w:name="Plain Table 4" w:uiPriority="44"/>
+    <w:lsdException w:name="Plain Table 5" w:uiPriority="45"/>
+    <w:lsdException w:name="Grid Table Light" w:uiPriority="40"/>
+    <w:lsdException w:name="Grid Table 1 Light" w:uiPriority="46"/>
+    <w:lsdException w:name="Grid Table 2" w:uiPriority="47"/>
+    <w:lsdException w:name="Grid Table 3" w:uiPriority="48"/>
+    <w:lsdException w:name="Grid Table 4" w:uiPriority="49"/>
+    <w:lsdException w:name="Grid Table 5 Dark" w:uiPriority="50"/>
+    <w:lsdException w:name="Grid Table 6 Colorful" w:uiPriority="51"/>
+    <w:lsdException w:name="Grid Table 7 Colorful" w:uiPriority="52"/>
+    <w:lsdException w:name="Grid Table 1 Light Accent 1" w:uiPriority="46"/>
+    <w:lsdException w:name="Grid Table 2 Accent 1" w:uiPriority="47"/>
+    <w:lsdException w:name="Grid Table 3 Accent 1" w:uiPriority="48"/>
+    <w:lsdException w:name="Grid Table 4 Accent 1" w:uiPriority="49"/>
+    <w:lsdException w:name="Grid Table 5 Dark Accent 1" w:uiPriority="50"/>
+    <w:lsdException w:name="Grid Table 6 Colorful Accent 1" w:uiPriority="51"/>
+    <w:lsdException w:name="Grid Table 7 Colorful Accent 1" w:uiPriority="52"/>
+    <w:lsdException w:name="Grid Table 1 Light Accent 2" w:uiPriority="46"/>
+    <w:lsdException w:name="Grid Table 2 Accent 2" w:uiPriority="47"/>
+    <w:lsdException w:name="Grid Table 3 Accent 2" w:uiPriority="48"/>
+    <w:lsdException w:name="Grid Table 4 Accent 2" w:uiPriority="49"/>
+    <w:lsdException w:name="Grid Table 5 Dark Accent 2" w:uiPriority="50"/>
+    <w:lsdException w:name="Grid Table 6 Colorful Accent 2" w:uiPriority="51"/>
+    <w:lsdException w:name="Grid Table 7 Colorful Accent 2" w:uiPriority="52"/>
+    <w:lsdException w:name="Grid Table 1 Light Accent 3" w:uiPriority="46"/>
+    <w:lsdException w:name="Grid Table 2 Accent 3" w:uiPriority="47"/>
+    <w:lsdException w:name="Grid Table 3 Accent 3" w:uiPriority="48"/>
+    <w:lsdException w:name="Grid Table 4 Accent 3" w:uiPriority="49"/>
+    <w:lsdException w:name="Grid Table 5 Dark Accent 3" w:uiPriority="50"/>
+    <w:lsdException w:name="Grid Table 6 Colorful Accent 3" w:uiPriority="51"/>
+    <w:lsdException w:name="Grid Table 7 Colorful Accent 3" w:uiPriority="52"/>
+    <w:lsdException w:name="Grid Table 1 Light Accent 4" w:uiPriority="46"/>
+    <w:lsdException w:name="Grid Table 2 Accent 4" w:uiPriority="47"/>
+    <w:lsdException w:name="Grid Table 3 Accent 4" w:uiPriority="48"/>
+    <w:lsdException w:name="Grid Table 4 Accent 4" w:uiPriority="49"/>
+    <w:lsdException w:name="Grid Table 5 Dark Accent 4" w:uiPriority="50"/>
+    <w:lsdException w:name="Grid Table 6 Colorful Accent 4" w:uiPriority="51"/>
+    <w:lsdException w:name="Grid Table 7 Colorful Accent 4" w:uiPriority="52"/>
+    <w:lsdException w:name="Grid Table 1 Light Accent 5" w:uiPriority="46"/>
+    <w:lsdException w:name="Grid Table 2 Accent 5" w:uiPriority="47"/>
+    <w:lsdException w:name="Grid Table 3 Accent 5" w:uiPriority="48"/>
+    <w:lsdException w:name="Grid Table 4 Accent 5" w:uiPriority="49"/>
+    <w:lsdException w:name="Grid Table 5 Dark Accent 5" w:uiPriority="50"/>
+    <w:lsdException w:name="Grid Table 6 Colorful Accent 5" w:uiPriority="51"/>
+    <w:lsdException w:name="Grid Table 7 Colorful Accent 5" w:uiPriority="52"/>
+    <w:lsdException w:name="Grid Table 1 Light Accent 6" w:uiPriority="46"/>
+    <w:lsdException w:name="Grid Table 2 Accent 6" w:uiPriority="47"/>
+    <w:lsdException w:name="Grid Table 3 Accent 6" w:uiPriority="48"/>
+    <w:lsdException w:name="Grid Table 4 Accent 6" w:uiPriority="49"/>
+    <w:lsdException w:name="Grid Table 5 Dark Accent 6" w:uiPriority="50"/>
+    <w:lsdException w:name="Grid Table 6 Colorful Accent 6" w:uiPriority="51"/>
+    <w:lsdException w:name="Grid Table 7 Colorful Accent 6" w:uiPriority="52"/>
+    <w:lsdException w:name="List Table 1 Light" w:uiPriority="46"/>
+    <w:lsdException w:name="List Table 2" w:uiPriority="47"/>
+    <w:lsdException w:name="List Table 3" w:uiPriority="48"/>
+    <w:lsdException w:name="List Table 4" w:uiPriority="49"/>
+    <w:lsdException w:name="List Table 5 Dark" w:uiPriority="50"/>
+    <w:lsdException w:name="List Table 6 Colorful" w:uiPriority="51"/>
+    <w:lsdException w:name="List Table 7 Colorful" w:uiPriority="52"/>
+    <w:lsdException w:name="List Table 1 Light Accent 1" w:uiPriority="46"/>
+    <w:lsdException w:name="List Table 2 Accent 1" w:uiPriority="47"/>
+    <w:lsdException w:name="List Table 3 Accent 1" w:uiPriority="48"/>
+    <w:lsdException w:name="List Table 4 Accent 1" w:uiPriority="49"/>
+    <w:lsdException w:name="List Table 5 Dark Accent 1" w:uiPriority="50"/>
+    <w:lsdException w:name="List Table 6 Colorful Accent 1" w:uiPriority="51"/>
+    <w:lsdException w:name="List Table 7 Colorful Accent 1" w:uiPriority="52"/>
+    <w:lsdException w:name="List Table 1 Light Accent 2" w:uiPriority="46"/>
+    <w:lsdException w:name="List Table 2 Accent 2" w:uiPriority="47"/>
+    <w:lsdException w:name="List Table 3 Accent 2" w:uiPriority="48"/>
+    <w:lsdException w:name="List Table 4 Accent 2" w:uiPriority="49"/>
+    <w:lsdException w:name="List Table 5 Dark Accent 2" w:uiPriority="50"/>
+    <w:lsdException w:name="List Table 6 Colorful Accent 2" w:uiPriority="51"/>
+    <w:lsdException w:name="List Table 7 Colorful Accent 2" w:uiPriority="52"/>
+    <w:lsdException w:name="List Table 1 Light Accent 3" w:uiPriority="46"/>
+    <w:lsdException w:name="List Table 2 Accent 3" w:uiPriority="47"/>
+    <w:lsdException w:name="List Table 3 Accent 3" w:uiPriority="48"/>
+    <w:lsdException w:name="List Table 4 Accent 3" w:uiPriority="49"/>
+    <w:lsdException w:name="List Table 5 Dark Accent 3" w:uiPriority="50"/>
+    <w:lsdException w:name="List Table 6 Colorful Accent 3" w:uiPriority="51"/>
+    <w:lsdException w:name="List Table 7 Colorful Accent 3" w:uiPriority="52"/>
+    <w:lsdException w:name="List Table 1 Light Accent 4" w:uiPriority="46"/>
+    <w:lsdException w:name="List Table 2 Accent 4" w:uiPriority="47"/>
+    <w:lsdException w:name="List Table 3 Accent 4" w:uiPriority="48"/>
+    <w:lsdException w:name="List Table 4 Accent 4" w:uiPriority="49"/>
+    <w:lsdException w:name="List Table 5 Dark Accent 4" w:uiPriority="50"/>
+    <w:lsdException w:name="List Table 6 Colorful Accent 4" w:uiPriority="51"/>
+    <w:lsdException w:name="List Table 7 Colorful Accent 4" w:uiPriority="52"/>
+    <w:lsdException w:name="List Table 1 Light Accent 5" w:uiPriority="46"/>
+    <w:lsdException w:name="List Table 2 Accent 5" w:uiPriority="47"/>
+    <w:lsdException w:name="List Table 3 Accent 5" w:uiPriority="48"/>
+    <w:lsdException w:name="List Table 4 Accent 5" w:uiPriority="49"/>
+    <w:lsdException w:name="List Table 5 Dark Accent 5" w:uiPriority="50"/>
+    <w:lsdException w:name="List Table 6 Colorful Accent 5" w:uiPriority="51"/>
+    <w:lsdException w:name="List Table 7 Colorful Accent 5" w:uiPriority="52"/>
+    <w:lsdException w:name="List Table 1 Light Accent 6" w:uiPriority="46"/>
+    <w:lsdException w:name="List Table 2 Accent 6" w:uiPriority="47"/>
+    <w:lsdException w:name="List Table 3 Accent 6" w:uiPriority="48"/>
+    <w:lsdException w:name="List Table 4 Accent 6" w:uiPriority="49"/>
+    <w:lsdException w:name="List Table 5 Dark Accent 6" w:uiPriority="50"/>
+    <w:lsdException w:name="List Table 6 Colorful Accent 6" w:uiPriority="51"/>
+    <w:lsdException w:name="List Table 7 Colorful Accent 6" w:uiPriority="52"/>
+    <w:lsdException w:name="Mention" w:semiHidden="1" w:unhideWhenUsed="1"/>
+    <w:lsdException w:name="Smart Hyperlink" w:semiHidden="1" w:unhideWhenUsed="1"/>
+    <w:lsdException w:name="Hashtag" w:semiHidden="1" w:unhideWhenUsed="1"/>
+    <w:lsdException w:name="Unresolved Mention" w:semiHidden="1" w:unhideWhenUsed="1"/>
+    <w:lsdException w:name="Smart Link" w:semiHidden="1" w:unhideWhenUsed="1"/>
+  </w:latentStyles>
+  <w:style w:type="paragraph" w:default="1" w:styleId="Normal">
+    <w:name w:val="Normal"/>
+    <w:qFormat/>
   </w:style>
-  <w:style w:type="table" w:styleId="TableNormal" w:default="1">
-    <w:name w:val="Table Normal"/>
-  </w:style>
-  <w:style w:type="paragraph" w:styleId="Heading1">
+  <w:style w:type="paragraph" w:styleId="Ttulo1">
     <w:name w:val="heading 1"/>
     <w:basedOn w:val="Normal"/>
     <w:next w:val="Normal"/>
+    <w:uiPriority w:val="9"/>
+    <w:qFormat/>
     <w:pPr>
-      <w:keepNext w:val="1"/>
-      <w:keepLines w:val="1"/>
-      <w:spacing w:after="120" w:before="400" w:lineRule="auto"/>
+      <w:keepNext/>
+      <w:keepLines/>
+      <w:spacing w:before="400" w:after="120"/>
+      <w:outlineLvl w:val="0"/>
     </w:pPr>
     <w:rPr>
       <w:sz w:val="40"/>
       <w:szCs w:val="40"/>
     </w:rPr>
   </w:style>
-  <w:style w:type="paragraph" w:styleId="Heading2">
+  <w:style w:type="paragraph" w:styleId="Ttulo2">
     <w:name w:val="heading 2"/>
     <w:basedOn w:val="Normal"/>
     <w:next w:val="Normal"/>
+    <w:uiPriority w:val="9"/>
+    <w:semiHidden/>
+    <w:unhideWhenUsed/>
+    <w:qFormat/>
     <w:pPr>
-      <w:keepNext w:val="1"/>
-      <w:keepLines w:val="1"/>
-      <w:spacing w:after="120" w:before="360" w:lineRule="auto"/>
+      <w:keepNext/>
+      <w:keepLines/>
+      <w:spacing w:before="360" w:after="120"/>
+      <w:outlineLvl w:val="1"/>
     </w:pPr>
     <w:rPr>
-      <w:b w:val="0"/>
       <w:sz w:val="32"/>
       <w:szCs w:val="32"/>
     </w:rPr>
   </w:style>
-  <w:style w:type="paragraph" w:styleId="Heading3">
+  <w:style w:type="paragraph" w:styleId="Ttulo3">
     <w:name w:val="heading 3"/>
     <w:basedOn w:val="Normal"/>
     <w:next w:val="Normal"/>
+    <w:uiPriority w:val="9"/>
+    <w:semiHidden/>
+    <w:unhideWhenUsed/>
+    <w:qFormat/>
     <w:pPr>
-      <w:keepNext w:val="1"/>
-      <w:keepLines w:val="1"/>
-      <w:spacing w:after="80" w:before="320" w:lineRule="auto"/>
+      <w:keepNext/>
+      <w:keepLines/>
+      <w:spacing w:before="320" w:after="80"/>
+      <w:outlineLvl w:val="2"/>
     </w:pPr>
     <w:rPr>
-      <w:b w:val="0"/>
       <w:color w:val="434343"/>
       <w:sz w:val="28"/>
       <w:szCs w:val="28"/>
     </w:rPr>
   </w:style>
-  <w:style w:type="paragraph" w:styleId="Heading4">
+  <w:style w:type="paragraph" w:styleId="Ttulo4">
     <w:name w:val="heading 4"/>
     <w:basedOn w:val="Normal"/>
     <w:next w:val="Normal"/>
+    <w:uiPriority w:val="9"/>
+    <w:semiHidden/>
+    <w:unhideWhenUsed/>
+    <w:qFormat/>
     <w:pPr>
-      <w:keepNext w:val="1"/>
-      <w:keepLines w:val="1"/>
-      <w:spacing w:after="80" w:before="280" w:lineRule="auto"/>
+      <w:keepNext/>
+      <w:keepLines/>
+      <w:spacing w:before="280" w:after="80"/>
+      <w:outlineLvl w:val="3"/>
     </w:pPr>
     <w:rPr>
       <w:color w:val="666666"/>
@@ -433,63 +961,109 @@
       <w:szCs w:val="24"/>
     </w:rPr>
   </w:style>
-  <w:style w:type="paragraph" w:styleId="Heading5">
+  <w:style w:type="paragraph" w:styleId="Ttulo5">
     <w:name w:val="heading 5"/>
     <w:basedOn w:val="Normal"/>
     <w:next w:val="Normal"/>
+    <w:uiPriority w:val="9"/>
+    <w:semiHidden/>
+    <w:unhideWhenUsed/>
+    <w:qFormat/>
     <w:pPr>
-      <w:keepNext w:val="1"/>
-      <w:keepLines w:val="1"/>
-      <w:spacing w:after="80" w:before="240" w:lineRule="auto"/>
+      <w:keepNext/>
+      <w:keepLines/>
+      <w:spacing w:before="240" w:after="80"/>
+      <w:outlineLvl w:val="4"/>
     </w:pPr>
     <w:rPr>
       <w:color w:val="666666"/>
-      <w:sz w:val="22"/>
-      <w:szCs w:val="22"/>
     </w:rPr>
   </w:style>
-  <w:style w:type="paragraph" w:styleId="Heading6">
+  <w:style w:type="paragraph" w:styleId="Ttulo6">
     <w:name w:val="heading 6"/>
     <w:basedOn w:val="Normal"/>
     <w:next w:val="Normal"/>
+    <w:uiPriority w:val="9"/>
+    <w:semiHidden/>
+    <w:unhideWhenUsed/>
+    <w:qFormat/>
     <w:pPr>
-      <w:keepNext w:val="1"/>
-      <w:keepLines w:val="1"/>
-      <w:spacing w:after="80" w:before="240" w:lineRule="auto"/>
+      <w:keepNext/>
+      <w:keepLines/>
+      <w:spacing w:before="240" w:after="80"/>
+      <w:outlineLvl w:val="5"/>
     </w:pPr>
     <w:rPr>
-      <w:i w:val="1"/>
+      <w:i/>
       <w:color w:val="666666"/>
-      <w:sz w:val="22"/>
-      <w:szCs w:val="22"/>
     </w:rPr>
   </w:style>
-  <w:style w:type="paragraph" w:styleId="Title">
+  <w:style w:type="character" w:default="1" w:styleId="Fontepargpadro">
+    <w:name w:val="Default Paragraph Font"/>
+    <w:uiPriority w:val="1"/>
+    <w:semiHidden/>
+    <w:unhideWhenUsed/>
+  </w:style>
+  <w:style w:type="table" w:default="1" w:styleId="Tabelanormal">
+    <w:name w:val="Normal Table"/>
+    <w:uiPriority w:val="99"/>
+    <w:semiHidden/>
+    <w:unhideWhenUsed/>
+    <w:tblPr>
+      <w:tblInd w:w="0" w:type="dxa"/>
+      <w:tblCellMar>
+        <w:top w:w="0" w:type="dxa"/>
+        <w:left w:w="108" w:type="dxa"/>
+        <w:bottom w:w="0" w:type="dxa"/>
+        <w:right w:w="108" w:type="dxa"/>
+      </w:tblCellMar>
+    </w:tblPr>
+  </w:style>
+  <w:style w:type="numbering" w:default="1" w:styleId="Semlista">
+    <w:name w:val="No List"/>
+    <w:uiPriority w:val="99"/>
+    <w:semiHidden/>
+    <w:unhideWhenUsed/>
+  </w:style>
+  <w:style w:type="table" w:customStyle="1" w:styleId="TableNormal">
+    <w:name w:val="Table Normal"/>
+    <w:tblPr>
+      <w:tblCellMar>
+        <w:top w:w="0" w:type="dxa"/>
+        <w:left w:w="0" w:type="dxa"/>
+        <w:bottom w:w="0" w:type="dxa"/>
+        <w:right w:w="0" w:type="dxa"/>
+      </w:tblCellMar>
+    </w:tblPr>
+  </w:style>
+  <w:style w:type="paragraph" w:styleId="Ttulo">
     <w:name w:val="Title"/>
     <w:basedOn w:val="Normal"/>
     <w:next w:val="Normal"/>
+    <w:uiPriority w:val="10"/>
+    <w:qFormat/>
     <w:pPr>
-      <w:keepNext w:val="1"/>
-      <w:keepLines w:val="1"/>
-      <w:spacing w:after="60" w:before="0" w:lineRule="auto"/>
+      <w:keepNext/>
+      <w:keepLines/>
+      <w:spacing w:after="60"/>
     </w:pPr>
     <w:rPr>
       <w:sz w:val="52"/>
       <w:szCs w:val="52"/>
     </w:rPr>
   </w:style>
-  <w:style w:type="paragraph" w:styleId="Subtitle">
+  <w:style w:type="paragraph" w:styleId="Subttulo">
     <w:name w:val="Subtitle"/>
     <w:basedOn w:val="Normal"/>
     <w:next w:val="Normal"/>
+    <w:uiPriority w:val="11"/>
+    <w:qFormat/>
     <w:pPr>
-      <w:keepNext w:val="1"/>
-      <w:keepLines w:val="1"/>
-      <w:spacing w:after="320" w:before="0" w:lineRule="auto"/>
+      <w:keepNext/>
+      <w:keepLines/>
+      <w:spacing w:after="320"/>
     </w:pPr>
     <w:rPr>
-      <w:rFonts w:ascii="Arial" w:cs="Arial" w:eastAsia="Arial" w:hAnsi="Arial"/>
-      <w:i w:val="0"/>
       <w:color w:val="666666"/>
       <w:sz w:val="30"/>
       <w:szCs w:val="30"/>

</xml_diff>